<commit_message>
Added 4, 5, 6, 7 regular expressions to LR_Akhipov_RegularExpression.docx
</commit_message>
<xml_diff>
--- a/LR_Akhipov_RegularExpression.docx
+++ b/LR_Akhipov_RegularExpression.docx
@@ -10,8 +10,6 @@
           <w:sz w:val="28"/>
         </w:rPr>
       </w:pPr>
-      <w:bookmarkStart w:id="0" w:name="_GoBack"/>
-      <w:bookmarkEnd w:id="0"/>
       <w:r>
         <w:rPr>
           <w:rFonts w:ascii="Times New Roman" w:hAnsi="Times New Roman" w:cs="Times New Roman"/>
@@ -327,21 +325,241 @@
           <w:sz w:val="28"/>
         </w:rPr>
       </w:pPr>
-    </w:p>
-    <w:p>
-      <w:pPr>
-        <w:rPr>
-          <w:rFonts w:ascii="Times New Roman" w:hAnsi="Times New Roman" w:cs="Times New Roman"/>
-          <w:sz w:val="28"/>
-        </w:rPr>
-      </w:pPr>
-      <w:r>
-        <w:rPr>
-          <w:rFonts w:ascii="Times New Roman" w:hAnsi="Times New Roman" w:cs="Times New Roman"/>
-          <w:sz w:val="28"/>
-        </w:rPr>
-        <w:br w:type="page"/>
-      </w:r>
+      <w:r>
+        <w:rPr>
+          <w:rFonts w:ascii="Times New Roman" w:hAnsi="Times New Roman" w:cs="Times New Roman"/>
+          <w:sz w:val="28"/>
+        </w:rPr>
+        <w:t xml:space="preserve">4. Робить перевірку на </w:t>
+      </w:r>
+      <w:proofErr w:type="spellStart"/>
+      <w:r>
+        <w:rPr>
+          <w:rFonts w:ascii="Times New Roman" w:hAnsi="Times New Roman" w:cs="Times New Roman"/>
+          <w:sz w:val="28"/>
+        </w:rPr>
+        <w:t>правельність</w:t>
+      </w:r>
+      <w:proofErr w:type="spellEnd"/>
+      <w:r>
+        <w:rPr>
+          <w:rFonts w:ascii="Times New Roman" w:hAnsi="Times New Roman" w:cs="Times New Roman"/>
+          <w:sz w:val="28"/>
+        </w:rPr>
+        <w:t xml:space="preserve"> введеної поштової скриньки за наступними умовами:</w:t>
+      </w:r>
+    </w:p>
+    <w:p>
+      <w:pPr>
+        <w:ind w:firstLine="709"/>
+        <w:jc w:val="both"/>
+        <w:rPr>
+          <w:rFonts w:ascii="Times New Roman" w:hAnsi="Times New Roman" w:cs="Times New Roman"/>
+          <w:sz w:val="28"/>
+        </w:rPr>
+      </w:pPr>
+      <w:r>
+        <w:rPr>
+          <w:rFonts w:ascii="Times New Roman" w:hAnsi="Times New Roman" w:cs="Times New Roman"/>
+          <w:sz w:val="28"/>
+        </w:rPr>
+        <w:t>-  належить домену @ukr.net, @</w:t>
+      </w:r>
+      <w:proofErr w:type="spellStart"/>
+      <w:r>
+        <w:rPr>
+          <w:rFonts w:ascii="Times New Roman" w:hAnsi="Times New Roman" w:cs="Times New Roman"/>
+          <w:sz w:val="28"/>
+        </w:rPr>
+        <w:t>gmail</w:t>
+      </w:r>
+      <w:proofErr w:type="spellEnd"/>
+    </w:p>
+    <w:p>
+      <w:pPr>
+        <w:ind w:firstLine="709"/>
+        <w:jc w:val="both"/>
+        <w:rPr>
+          <w:rFonts w:ascii="Times New Roman" w:hAnsi="Times New Roman" w:cs="Times New Roman"/>
+          <w:sz w:val="28"/>
+        </w:rPr>
+      </w:pPr>
+      <w:r>
+        <w:rPr>
+          <w:rFonts w:ascii="Times New Roman" w:hAnsi="Times New Roman" w:cs="Times New Roman"/>
+          <w:sz w:val="28"/>
+        </w:rPr>
+        <w:t>- може мати лише символи латиниці в нижньому регістрі, цифри, символ _ та .</w:t>
+      </w:r>
+    </w:p>
+    <w:p>
+      <w:pPr>
+        <w:ind w:firstLine="709"/>
+        <w:jc w:val="both"/>
+        <w:rPr>
+          <w:rFonts w:ascii="Times New Roman" w:hAnsi="Times New Roman" w:cs="Times New Roman"/>
+          <w:sz w:val="28"/>
+        </w:rPr>
+      </w:pPr>
+      <w:r>
+        <w:rPr>
+          <w:rFonts w:ascii="Times New Roman" w:hAnsi="Times New Roman" w:cs="Times New Roman"/>
+          <w:sz w:val="28"/>
+        </w:rPr>
+        <w:t>- довжину не більше 36 символів</w:t>
+      </w:r>
+    </w:p>
+    <w:p>
+      <w:pPr>
+        <w:ind w:firstLine="709"/>
+        <w:jc w:val="both"/>
+        <w:rPr>
+          <w:rFonts w:ascii="Times New Roman" w:hAnsi="Times New Roman" w:cs="Times New Roman"/>
+          <w:sz w:val="28"/>
+        </w:rPr>
+      </w:pPr>
+      <w:r>
+        <w:rPr>
+          <w:rFonts w:ascii="Times New Roman" w:hAnsi="Times New Roman" w:cs="Times New Roman"/>
+          <w:sz w:val="28"/>
+        </w:rPr>
+        <w:t xml:space="preserve">5. Перевіряють </w:t>
+      </w:r>
+      <w:proofErr w:type="spellStart"/>
+      <w:r>
+        <w:rPr>
+          <w:rFonts w:ascii="Times New Roman" w:hAnsi="Times New Roman" w:cs="Times New Roman"/>
+          <w:sz w:val="28"/>
+        </w:rPr>
+        <w:t>правельність</w:t>
+      </w:r>
+      <w:proofErr w:type="spellEnd"/>
+      <w:r>
+        <w:rPr>
+          <w:rFonts w:ascii="Times New Roman" w:hAnsi="Times New Roman" w:cs="Times New Roman"/>
+          <w:sz w:val="28"/>
+        </w:rPr>
+        <w:t xml:space="preserve"> введення мобільного номеру телефону:</w:t>
+      </w:r>
+    </w:p>
+    <w:p>
+      <w:pPr>
+        <w:ind w:firstLine="709"/>
+        <w:jc w:val="both"/>
+        <w:rPr>
+          <w:rFonts w:ascii="Times New Roman" w:hAnsi="Times New Roman" w:cs="Times New Roman"/>
+          <w:sz w:val="28"/>
+        </w:rPr>
+      </w:pPr>
+      <w:r>
+        <w:rPr>
+          <w:rFonts w:ascii="Times New Roman" w:hAnsi="Times New Roman" w:cs="Times New Roman"/>
+          <w:sz w:val="28"/>
+        </w:rPr>
+        <w:t xml:space="preserve">- по формату +38 067 1234567 </w:t>
+      </w:r>
+    </w:p>
+    <w:p>
+      <w:pPr>
+        <w:ind w:firstLine="709"/>
+        <w:jc w:val="both"/>
+        <w:rPr>
+          <w:rFonts w:ascii="Times New Roman" w:hAnsi="Times New Roman" w:cs="Times New Roman"/>
+          <w:sz w:val="28"/>
+        </w:rPr>
+      </w:pPr>
+      <w:r>
+        <w:rPr>
+          <w:rFonts w:ascii="Times New Roman" w:hAnsi="Times New Roman" w:cs="Times New Roman"/>
+          <w:sz w:val="28"/>
+        </w:rPr>
+        <w:t>067 1234567    +38(067)1234567    067-1234567     067-123-45-67    +380-67-123-45-67</w:t>
+      </w:r>
+    </w:p>
+    <w:p>
+      <w:pPr>
+        <w:ind w:firstLine="709"/>
+        <w:jc w:val="both"/>
+        <w:rPr>
+          <w:rFonts w:ascii="Times New Roman" w:hAnsi="Times New Roman" w:cs="Times New Roman"/>
+          <w:sz w:val="28"/>
+        </w:rPr>
+      </w:pPr>
+      <w:r>
+        <w:rPr>
+          <w:rFonts w:ascii="Times New Roman" w:hAnsi="Times New Roman" w:cs="Times New Roman"/>
+          <w:sz w:val="28"/>
+        </w:rPr>
+        <w:t xml:space="preserve">6.  Перевіряють </w:t>
+      </w:r>
+      <w:proofErr w:type="spellStart"/>
+      <w:r>
+        <w:rPr>
+          <w:rFonts w:ascii="Times New Roman" w:hAnsi="Times New Roman" w:cs="Times New Roman"/>
+          <w:sz w:val="28"/>
+        </w:rPr>
+        <w:t>правельність</w:t>
+      </w:r>
+      <w:proofErr w:type="spellEnd"/>
+      <w:r>
+        <w:rPr>
+          <w:rFonts w:ascii="Times New Roman" w:hAnsi="Times New Roman" w:cs="Times New Roman"/>
+          <w:sz w:val="28"/>
+        </w:rPr>
+        <w:t xml:space="preserve"> введення мобільного номеру телефону телефонних операторів України.</w:t>
+      </w:r>
+    </w:p>
+    <w:p>
+      <w:pPr>
+        <w:ind w:firstLine="709"/>
+        <w:jc w:val="both"/>
+        <w:rPr>
+          <w:rFonts w:ascii="Times New Roman" w:hAnsi="Times New Roman" w:cs="Times New Roman"/>
+          <w:sz w:val="28"/>
+        </w:rPr>
+      </w:pPr>
+      <w:r>
+        <w:rPr>
+          <w:rFonts w:ascii="Times New Roman" w:hAnsi="Times New Roman" w:cs="Times New Roman"/>
+          <w:sz w:val="28"/>
+        </w:rPr>
+        <w:t xml:space="preserve">7.  Перевіряють </w:t>
+      </w:r>
+      <w:proofErr w:type="spellStart"/>
+      <w:r>
+        <w:rPr>
+          <w:rFonts w:ascii="Times New Roman" w:hAnsi="Times New Roman" w:cs="Times New Roman"/>
+          <w:sz w:val="28"/>
+        </w:rPr>
+        <w:t>правельність</w:t>
+      </w:r>
+      <w:proofErr w:type="spellEnd"/>
+      <w:r>
+        <w:rPr>
+          <w:rFonts w:ascii="Times New Roman" w:hAnsi="Times New Roman" w:cs="Times New Roman"/>
+          <w:sz w:val="28"/>
+        </w:rPr>
+        <w:t xml:space="preserve"> введення всіх номерів телефонів телефонних операторів України.</w:t>
+      </w:r>
+    </w:p>
+    <w:p>
+      <w:pPr>
+        <w:ind w:firstLine="709"/>
+        <w:jc w:val="both"/>
+        <w:rPr>
+          <w:rFonts w:ascii="Times New Roman" w:hAnsi="Times New Roman" w:cs="Times New Roman"/>
+          <w:sz w:val="28"/>
+        </w:rPr>
+      </w:pPr>
+    </w:p>
+    <w:p>
+      <w:pPr>
+        <w:rPr>
+          <w:rFonts w:ascii="Times New Roman" w:hAnsi="Times New Roman" w:cs="Times New Roman"/>
+          <w:sz w:val="28"/>
+          <w:lang w:val="en-US"/>
+        </w:rPr>
+      </w:pPr>
     </w:p>
     <w:p>
       <w:pPr>
@@ -768,6 +986,493 @@
         <w:t>»</w:t>
       </w:r>
     </w:p>
+    <w:p>
+      <w:pPr>
+        <w:rPr>
+          <w:rFonts w:ascii="Times New Roman" w:hAnsi="Times New Roman" w:cs="Times New Roman"/>
+          <w:sz w:val="28"/>
+        </w:rPr>
+      </w:pPr>
+      <w:r>
+        <w:rPr>
+          <w:rFonts w:ascii="Times New Roman" w:hAnsi="Times New Roman" w:cs="Times New Roman"/>
+          <w:sz w:val="28"/>
+        </w:rPr>
+        <w:br w:type="page"/>
+      </w:r>
+    </w:p>
+    <w:p>
+      <w:pPr>
+        <w:pStyle w:val="a3"/>
+        <w:numPr>
+          <w:ilvl w:val="0"/>
+          <w:numId w:val="1"/>
+        </w:numPr>
+        <w:jc w:val="both"/>
+        <w:rPr>
+          <w:rFonts w:ascii="Times New Roman" w:hAnsi="Times New Roman" w:cs="Times New Roman"/>
+          <w:color w:val="313131" w:themeColor="text1" w:themeShade="80"/>
+          <w:sz w:val="28"/>
+        </w:rPr>
+      </w:pPr>
+      <w:r>
+        <w:rPr>
+          <w:rFonts w:ascii="Times New Roman" w:hAnsi="Times New Roman" w:cs="Times New Roman"/>
+          <w:color w:val="313131" w:themeColor="text1" w:themeShade="80"/>
+          <w:sz w:val="28"/>
+        </w:rPr>
+        <w:lastRenderedPageBreak/>
+        <w:t>«^[0-9._a-z]</w:t>
+      </w:r>
+      <w:hyperlink r:id="rId8" w:history="1">
+        <w:r>
+          <w:rPr>
+            <w:rStyle w:val="a4"/>
+            <w:rFonts w:ascii="Times New Roman" w:hAnsi="Times New Roman" w:cs="Times New Roman"/>
+            <w:color w:val="313131" w:themeColor="text1" w:themeShade="80"/>
+            <w:sz w:val="28"/>
+            <w:u w:val="none"/>
+          </w:rPr>
+          <w:t>+@ukr\.net$»</w:t>
+        </w:r>
+      </w:hyperlink>
+    </w:p>
+    <w:p>
+      <w:pPr>
+        <w:pStyle w:val="a3"/>
+        <w:ind w:left="1069"/>
+        <w:jc w:val="both"/>
+        <w:rPr>
+          <w:rFonts w:ascii="Times New Roman" w:hAnsi="Times New Roman" w:cs="Times New Roman"/>
+          <w:sz w:val="28"/>
+        </w:rPr>
+      </w:pPr>
+      <w:r>
+        <w:rPr>
+          <w:noProof/>
+          <w:lang w:eastAsia="uk-UA"/>
+        </w:rPr>
+        <w:drawing>
+          <wp:anchor distT="0" distB="0" distL="114300" distR="114300" simplePos="0" relativeHeight="251661312" behindDoc="0" locked="0" layoutInCell="1" allowOverlap="1" wp14:anchorId="1C690684" wp14:editId="042BB4D2">
+            <wp:simplePos x="0" y="0"/>
+            <wp:positionH relativeFrom="column">
+              <wp:posOffset>1184024</wp:posOffset>
+            </wp:positionH>
+            <wp:positionV relativeFrom="paragraph">
+              <wp:posOffset>218765</wp:posOffset>
+            </wp:positionV>
+            <wp:extent cx="2286000" cy="4067175"/>
+            <wp:effectExtent l="0" t="0" r="0" b="9525"/>
+            <wp:wrapTopAndBottom/>
+            <wp:docPr id="2" name="Рисунок 2"/>
+            <wp:cNvGraphicFramePr>
+              <a:graphicFrameLocks xmlns:a="http://schemas.openxmlformats.org/drawingml/2006/main" noChangeAspect="1"/>
+            </wp:cNvGraphicFramePr>
+            <a:graphic xmlns:a="http://schemas.openxmlformats.org/drawingml/2006/main">
+              <a:graphicData uri="http://schemas.openxmlformats.org/drawingml/2006/picture">
+                <pic:pic xmlns:pic="http://schemas.openxmlformats.org/drawingml/2006/picture">
+                  <pic:nvPicPr>
+                    <pic:cNvPr id="1" name=""/>
+                    <pic:cNvPicPr/>
+                  </pic:nvPicPr>
+                  <pic:blipFill>
+                    <a:blip r:embed="rId9">
+                      <a:extLst>
+                        <a:ext uri="{28A0092B-C50C-407E-A947-70E740481C1C}">
+                          <a14:useLocalDpi xmlns:a14="http://schemas.microsoft.com/office/drawing/2010/main" val="0"/>
+                        </a:ext>
+                      </a:extLst>
+                    </a:blip>
+                    <a:stretch>
+                      <a:fillRect/>
+                    </a:stretch>
+                  </pic:blipFill>
+                  <pic:spPr>
+                    <a:xfrm>
+                      <a:off x="0" y="0"/>
+                      <a:ext cx="2286000" cy="4067175"/>
+                    </a:xfrm>
+                    <a:prstGeom prst="rect">
+                      <a:avLst/>
+                    </a:prstGeom>
+                  </pic:spPr>
+                </pic:pic>
+              </a:graphicData>
+            </a:graphic>
+          </wp:anchor>
+        </w:drawing>
+      </w:r>
+    </w:p>
+    <w:p>
+      <w:pPr>
+        <w:rPr>
+          <w:rFonts w:ascii="Times New Roman" w:hAnsi="Times New Roman" w:cs="Times New Roman"/>
+          <w:sz w:val="28"/>
+        </w:rPr>
+      </w:pPr>
+      <w:r>
+        <w:rPr>
+          <w:rFonts w:ascii="Times New Roman" w:hAnsi="Times New Roman" w:cs="Times New Roman"/>
+          <w:sz w:val="28"/>
+        </w:rPr>
+        <w:br w:type="page"/>
+      </w:r>
+    </w:p>
+    <w:p>
+      <w:pPr>
+        <w:pStyle w:val="a3"/>
+        <w:numPr>
+          <w:ilvl w:val="0"/>
+          <w:numId w:val="1"/>
+        </w:numPr>
+        <w:jc w:val="both"/>
+        <w:rPr>
+          <w:rFonts w:ascii="Times New Roman" w:hAnsi="Times New Roman" w:cs="Times New Roman"/>
+          <w:sz w:val="28"/>
+        </w:rPr>
+      </w:pPr>
+      <w:r>
+        <w:rPr>
+          <w:rFonts w:ascii="Times New Roman" w:hAnsi="Times New Roman" w:cs="Times New Roman"/>
+          <w:sz w:val="28"/>
+        </w:rPr>
+        <w:lastRenderedPageBreak/>
+        <w:t>«</w:t>
+      </w:r>
+      <w:r>
+        <w:rPr>
+          <w:rFonts w:ascii="Times New Roman" w:hAnsi="Times New Roman" w:cs="Times New Roman"/>
+          <w:sz w:val="28"/>
+        </w:rPr>
+        <w:t>^\+38 [0-9]{3} [0-9]{7}$</w:t>
+      </w:r>
+      <w:r>
+        <w:rPr>
+          <w:rFonts w:ascii="Times New Roman" w:hAnsi="Times New Roman" w:cs="Times New Roman"/>
+          <w:sz w:val="28"/>
+        </w:rPr>
+        <w:t>»</w:t>
+      </w:r>
+    </w:p>
+    <w:p>
+      <w:pPr>
+        <w:rPr>
+          <w:rFonts w:ascii="Times New Roman" w:hAnsi="Times New Roman" w:cs="Times New Roman"/>
+          <w:sz w:val="28"/>
+        </w:rPr>
+      </w:pPr>
+      <w:r>
+        <w:rPr>
+          <w:noProof/>
+          <w:lang w:eastAsia="uk-UA"/>
+        </w:rPr>
+        <w:drawing>
+          <wp:anchor distT="0" distB="0" distL="114300" distR="114300" simplePos="0" relativeHeight="251662336" behindDoc="0" locked="0" layoutInCell="1" allowOverlap="1" wp14:anchorId="30CC5E89" wp14:editId="2B537A59">
+            <wp:simplePos x="0" y="0"/>
+            <wp:positionH relativeFrom="column">
+              <wp:posOffset>1799900</wp:posOffset>
+            </wp:positionH>
+            <wp:positionV relativeFrom="paragraph">
+              <wp:posOffset>536929</wp:posOffset>
+            </wp:positionV>
+            <wp:extent cx="2686050" cy="4010025"/>
+            <wp:effectExtent l="0" t="0" r="0" b="9525"/>
+            <wp:wrapTopAndBottom/>
+            <wp:docPr id="3" name="Рисунок 3"/>
+            <wp:cNvGraphicFramePr>
+              <a:graphicFrameLocks xmlns:a="http://schemas.openxmlformats.org/drawingml/2006/main" noChangeAspect="1"/>
+            </wp:cNvGraphicFramePr>
+            <a:graphic xmlns:a="http://schemas.openxmlformats.org/drawingml/2006/main">
+              <a:graphicData uri="http://schemas.openxmlformats.org/drawingml/2006/picture">
+                <pic:pic xmlns:pic="http://schemas.openxmlformats.org/drawingml/2006/picture">
+                  <pic:nvPicPr>
+                    <pic:cNvPr id="1" name=""/>
+                    <pic:cNvPicPr/>
+                  </pic:nvPicPr>
+                  <pic:blipFill>
+                    <a:blip r:embed="rId10">
+                      <a:extLst>
+                        <a:ext uri="{28A0092B-C50C-407E-A947-70E740481C1C}">
+                          <a14:useLocalDpi xmlns:a14="http://schemas.microsoft.com/office/drawing/2010/main" val="0"/>
+                        </a:ext>
+                      </a:extLst>
+                    </a:blip>
+                    <a:stretch>
+                      <a:fillRect/>
+                    </a:stretch>
+                  </pic:blipFill>
+                  <pic:spPr>
+                    <a:xfrm>
+                      <a:off x="0" y="0"/>
+                      <a:ext cx="2686050" cy="4010025"/>
+                    </a:xfrm>
+                    <a:prstGeom prst="rect">
+                      <a:avLst/>
+                    </a:prstGeom>
+                  </pic:spPr>
+                </pic:pic>
+              </a:graphicData>
+            </a:graphic>
+          </wp:anchor>
+        </w:drawing>
+      </w:r>
+      <w:r>
+        <w:rPr>
+          <w:rFonts w:ascii="Times New Roman" w:hAnsi="Times New Roman" w:cs="Times New Roman"/>
+          <w:sz w:val="28"/>
+        </w:rPr>
+        <w:br w:type="page"/>
+      </w:r>
+    </w:p>
+    <w:p>
+      <w:pPr>
+        <w:pStyle w:val="a3"/>
+        <w:numPr>
+          <w:ilvl w:val="0"/>
+          <w:numId w:val="1"/>
+        </w:numPr>
+        <w:jc w:val="both"/>
+        <w:rPr>
+          <w:rFonts w:ascii="Times New Roman" w:hAnsi="Times New Roman" w:cs="Times New Roman"/>
+          <w:sz w:val="28"/>
+        </w:rPr>
+      </w:pPr>
+      <w:r>
+        <w:rPr>
+          <w:noProof/>
+          <w:lang w:eastAsia="uk-UA"/>
+        </w:rPr>
+        <w:lastRenderedPageBreak/>
+        <w:drawing>
+          <wp:anchor distT="0" distB="0" distL="114300" distR="114300" simplePos="0" relativeHeight="251665408" behindDoc="0" locked="0" layoutInCell="1" allowOverlap="1" wp14:anchorId="0A636E68" wp14:editId="238F324C">
+            <wp:simplePos x="0" y="0"/>
+            <wp:positionH relativeFrom="margin">
+              <wp:posOffset>2960118</wp:posOffset>
+            </wp:positionH>
+            <wp:positionV relativeFrom="paragraph">
+              <wp:posOffset>336180</wp:posOffset>
+            </wp:positionV>
+            <wp:extent cx="2371725" cy="5000625"/>
+            <wp:effectExtent l="0" t="0" r="9525" b="9525"/>
+            <wp:wrapTopAndBottom/>
+            <wp:docPr id="8" name="Рисунок 8"/>
+            <wp:cNvGraphicFramePr>
+              <a:graphicFrameLocks xmlns:a="http://schemas.openxmlformats.org/drawingml/2006/main" noChangeAspect="1"/>
+            </wp:cNvGraphicFramePr>
+            <a:graphic xmlns:a="http://schemas.openxmlformats.org/drawingml/2006/main">
+              <a:graphicData uri="http://schemas.openxmlformats.org/drawingml/2006/picture">
+                <pic:pic xmlns:pic="http://schemas.openxmlformats.org/drawingml/2006/picture">
+                  <pic:nvPicPr>
+                    <pic:cNvPr id="1" name=""/>
+                    <pic:cNvPicPr/>
+                  </pic:nvPicPr>
+                  <pic:blipFill>
+                    <a:blip r:embed="rId11">
+                      <a:extLst>
+                        <a:ext uri="{28A0092B-C50C-407E-A947-70E740481C1C}">
+                          <a14:useLocalDpi xmlns:a14="http://schemas.microsoft.com/office/drawing/2010/main" val="0"/>
+                        </a:ext>
+                      </a:extLst>
+                    </a:blip>
+                    <a:stretch>
+                      <a:fillRect/>
+                    </a:stretch>
+                  </pic:blipFill>
+                  <pic:spPr>
+                    <a:xfrm>
+                      <a:off x="0" y="0"/>
+                      <a:ext cx="2371725" cy="5000625"/>
+                    </a:xfrm>
+                    <a:prstGeom prst="rect">
+                      <a:avLst/>
+                    </a:prstGeom>
+                  </pic:spPr>
+                </pic:pic>
+              </a:graphicData>
+            </a:graphic>
+          </wp:anchor>
+        </w:drawing>
+      </w:r>
+      <w:r>
+        <w:rPr>
+          <w:rFonts w:ascii="Times New Roman" w:hAnsi="Times New Roman" w:cs="Times New Roman"/>
+          <w:sz w:val="28"/>
+        </w:rPr>
+        <w:t>«^\+38 (098) [0-9]{7}$»</w:t>
+      </w:r>
+    </w:p>
+    <w:p>
+      <w:pPr>
+        <w:rPr>
+          <w:rFonts w:ascii="Times New Roman" w:hAnsi="Times New Roman" w:cs="Times New Roman"/>
+          <w:sz w:val="28"/>
+        </w:rPr>
+      </w:pPr>
+      <w:r>
+        <w:rPr>
+          <w:noProof/>
+          <w:lang w:eastAsia="uk-UA"/>
+        </w:rPr>
+        <w:drawing>
+          <wp:anchor distT="0" distB="0" distL="114300" distR="114300" simplePos="0" relativeHeight="251663360" behindDoc="0" locked="0" layoutInCell="1" allowOverlap="1" wp14:anchorId="5D84CFE3" wp14:editId="4B280E75">
+            <wp:simplePos x="0" y="0"/>
+            <wp:positionH relativeFrom="column">
+              <wp:posOffset>-123515</wp:posOffset>
+            </wp:positionH>
+            <wp:positionV relativeFrom="paragraph">
+              <wp:posOffset>4804306</wp:posOffset>
+            </wp:positionV>
+            <wp:extent cx="5940425" cy="3651250"/>
+            <wp:effectExtent l="0" t="0" r="3175" b="6350"/>
+            <wp:wrapTopAndBottom/>
+            <wp:docPr id="6" name="Рисунок 6"/>
+            <wp:cNvGraphicFramePr>
+              <a:graphicFrameLocks xmlns:a="http://schemas.openxmlformats.org/drawingml/2006/main" noChangeAspect="1"/>
+            </wp:cNvGraphicFramePr>
+            <a:graphic xmlns:a="http://schemas.openxmlformats.org/drawingml/2006/main">
+              <a:graphicData uri="http://schemas.openxmlformats.org/drawingml/2006/picture">
+                <pic:pic xmlns:pic="http://schemas.openxmlformats.org/drawingml/2006/picture">
+                  <pic:nvPicPr>
+                    <pic:cNvPr id="1" name=""/>
+                    <pic:cNvPicPr/>
+                  </pic:nvPicPr>
+                  <pic:blipFill>
+                    <a:blip r:embed="rId12">
+                      <a:extLst>
+                        <a:ext uri="{28A0092B-C50C-407E-A947-70E740481C1C}">
+                          <a14:useLocalDpi xmlns:a14="http://schemas.microsoft.com/office/drawing/2010/main" val="0"/>
+                        </a:ext>
+                      </a:extLst>
+                    </a:blip>
+                    <a:stretch>
+                      <a:fillRect/>
+                    </a:stretch>
+                  </pic:blipFill>
+                  <pic:spPr>
+                    <a:xfrm>
+                      <a:off x="0" y="0"/>
+                      <a:ext cx="5940425" cy="3651250"/>
+                    </a:xfrm>
+                    <a:prstGeom prst="rect">
+                      <a:avLst/>
+                    </a:prstGeom>
+                  </pic:spPr>
+                </pic:pic>
+              </a:graphicData>
+            </a:graphic>
+          </wp:anchor>
+        </w:drawing>
+      </w:r>
+      <w:r>
+        <w:rPr>
+          <w:rFonts w:ascii="Times New Roman" w:hAnsi="Times New Roman" w:cs="Times New Roman"/>
+          <w:sz w:val="28"/>
+        </w:rPr>
+        <w:br w:type="page"/>
+      </w:r>
+    </w:p>
+    <w:p>
+      <w:pPr>
+        <w:pStyle w:val="a3"/>
+        <w:numPr>
+          <w:ilvl w:val="0"/>
+          <w:numId w:val="1"/>
+        </w:numPr>
+        <w:jc w:val="both"/>
+        <w:rPr>
+          <w:rFonts w:ascii="Times New Roman" w:hAnsi="Times New Roman" w:cs="Times New Roman"/>
+          <w:sz w:val="28"/>
+        </w:rPr>
+      </w:pPr>
+      <w:r>
+        <w:rPr>
+          <w:noProof/>
+          <w:lang w:eastAsia="uk-UA"/>
+        </w:rPr>
+        <w:lastRenderedPageBreak/>
+        <w:drawing>
+          <wp:anchor distT="0" distB="0" distL="114300" distR="114300" simplePos="0" relativeHeight="251664384" behindDoc="0" locked="0" layoutInCell="1" allowOverlap="1" wp14:anchorId="1DA97978" wp14:editId="09A5A366">
+            <wp:simplePos x="0" y="0"/>
+            <wp:positionH relativeFrom="column">
+              <wp:posOffset>535438</wp:posOffset>
+            </wp:positionH>
+            <wp:positionV relativeFrom="paragraph">
+              <wp:posOffset>495212</wp:posOffset>
+            </wp:positionV>
+            <wp:extent cx="4550735" cy="3985481"/>
+            <wp:effectExtent l="0" t="0" r="2540" b="0"/>
+            <wp:wrapTopAndBottom/>
+            <wp:docPr id="7" name="Рисунок 7"/>
+            <wp:cNvGraphicFramePr>
+              <a:graphicFrameLocks xmlns:a="http://schemas.openxmlformats.org/drawingml/2006/main" noChangeAspect="1"/>
+            </wp:cNvGraphicFramePr>
+            <a:graphic xmlns:a="http://schemas.openxmlformats.org/drawingml/2006/main">
+              <a:graphicData uri="http://schemas.openxmlformats.org/drawingml/2006/picture">
+                <pic:pic xmlns:pic="http://schemas.openxmlformats.org/drawingml/2006/picture">
+                  <pic:nvPicPr>
+                    <pic:cNvPr id="1" name=""/>
+                    <pic:cNvPicPr/>
+                  </pic:nvPicPr>
+                  <pic:blipFill>
+                    <a:blip r:embed="rId13">
+                      <a:extLst>
+                        <a:ext uri="{28A0092B-C50C-407E-A947-70E740481C1C}">
+                          <a14:useLocalDpi xmlns:a14="http://schemas.microsoft.com/office/drawing/2010/main" val="0"/>
+                        </a:ext>
+                      </a:extLst>
+                    </a:blip>
+                    <a:stretch>
+                      <a:fillRect/>
+                    </a:stretch>
+                  </pic:blipFill>
+                  <pic:spPr>
+                    <a:xfrm>
+                      <a:off x="0" y="0"/>
+                      <a:ext cx="4550735" cy="3985481"/>
+                    </a:xfrm>
+                    <a:prstGeom prst="rect">
+                      <a:avLst/>
+                    </a:prstGeom>
+                  </pic:spPr>
+                </pic:pic>
+              </a:graphicData>
+            </a:graphic>
+          </wp:anchor>
+        </w:drawing>
+      </w:r>
+      <w:r>
+        <w:rPr>
+          <w:rFonts w:ascii="Times New Roman" w:hAnsi="Times New Roman" w:cs="Times New Roman"/>
+          <w:sz w:val="28"/>
+        </w:rPr>
+        <w:t>«</w:t>
+      </w:r>
+      <w:r>
+        <w:rPr>
+          <w:rFonts w:ascii="Times New Roman" w:hAnsi="Times New Roman" w:cs="Times New Roman"/>
+          <w:sz w:val="28"/>
+        </w:rPr>
+        <w:t>^\+38 (067|039|068|096|097|098|050|066|095|099|063|093|091|092|094) [0-9]{7}$</w:t>
+      </w:r>
+      <w:r>
+        <w:rPr>
+          <w:rFonts w:ascii="Times New Roman" w:hAnsi="Times New Roman" w:cs="Times New Roman"/>
+          <w:sz w:val="28"/>
+        </w:rPr>
+        <w:t>»</w:t>
+      </w:r>
+    </w:p>
+    <w:p>
+      <w:pPr>
+        <w:rPr>
+          <w:rFonts w:ascii="Times New Roman" w:hAnsi="Times New Roman" w:cs="Times New Roman"/>
+          <w:sz w:val="28"/>
+          <w:lang w:val="ru-RU"/>
+        </w:rPr>
+      </w:pPr>
+      <w:bookmarkStart w:id="0" w:name="_GoBack"/>
+      <w:bookmarkEnd w:id="0"/>
+    </w:p>
     <w:sectPr>
       <w:pgSz w:w="11906" w:h="16838"/>
       <w:pgMar w:top="1134" w:right="850" w:bottom="1134" w:left="1701" w:header="708" w:footer="708" w:gutter="0"/>
@@ -781,7 +1486,7 @@
 <file path=word/numbering.xml><?xml version="1.0" encoding="utf-8"?>
 <w:numbering xmlns:wpc="http://schemas.microsoft.com/office/word/2010/wordprocessingCanvas" xmlns:cx="http://schemas.microsoft.com/office/drawing/2014/chartex" xmlns:cx1="http://schemas.microsoft.com/office/drawing/2015/9/8/chartex" xmlns:mc="http://schemas.openxmlformats.org/markup-compatibility/2006" xmlns:o="urn:schemas-microsoft-com:office:office" xmlns:r="http://schemas.openxmlformats.org/officeDocument/2006/relationships" xmlns:m="http://schemas.openxmlformats.org/officeDocument/2006/math" xmlns:v="urn:schemas-microsoft-com:vml" xmlns:wp14="http://schemas.microsoft.com/office/word/2010/wordprocessingDrawing" xmlns:wp="http://schemas.openxmlformats.org/drawingml/2006/wordprocessingDrawing" xmlns:w10="urn:schemas-microsoft-com:office:word" xmlns:w="http://schemas.openxmlformats.org/wordprocessingml/2006/main" xmlns:w14="http://schemas.microsoft.com/office/word/2010/wordml" xmlns:w15="http://schemas.microsoft.com/office/word/2012/wordml" xmlns:w16se="http://schemas.microsoft.com/office/word/2015/wordml/symex" xmlns:wpg="http://schemas.microsoft.com/office/word/2010/wordprocessingGroup" xmlns:wpi="http://schemas.microsoft.com/office/word/2010/wordprocessingInk" xmlns:wne="http://schemas.microsoft.com/office/word/2006/wordml" xmlns:wps="http://schemas.microsoft.com/office/word/2010/wordprocessingShape" mc:Ignorable="w14 w15 w16se wp14">
   <w:abstractNum w:abstractNumId="0" w15:restartNumberingAfterBreak="0">
-    <w:nsid w:val="7CB46672"/>
+    <w:nsid w:val="39A22958"/>
     <w:multiLevelType w:val="hybridMultilevel"/>
     <w:tmpl w:val="513CE10E"/>
     <w:lvl w:ilvl="0" w:tplc="40E4C9CC">
@@ -869,7 +1574,99 @@
       </w:pPr>
     </w:lvl>
   </w:abstractNum>
+  <w:abstractNum w:abstractNumId="1" w15:restartNumberingAfterBreak="0">
+    <w:nsid w:val="7CB46672"/>
+    <w:multiLevelType w:val="hybridMultilevel"/>
+    <w:tmpl w:val="513CE10E"/>
+    <w:lvl w:ilvl="0" w:tplc="40E4C9CC">
+      <w:start w:val="1"/>
+      <w:numFmt w:val="decimal"/>
+      <w:lvlText w:val="%1."/>
+      <w:lvlJc w:val="left"/>
+      <w:pPr>
+        <w:ind w:left="1069" w:hanging="360"/>
+      </w:pPr>
+      <w:rPr>
+        <w:rFonts w:hint="default"/>
+      </w:rPr>
+    </w:lvl>
+    <w:lvl w:ilvl="1" w:tplc="04220019" w:tentative="1">
+      <w:start w:val="1"/>
+      <w:numFmt w:val="lowerLetter"/>
+      <w:lvlText w:val="%2."/>
+      <w:lvlJc w:val="left"/>
+      <w:pPr>
+        <w:ind w:left="1789" w:hanging="360"/>
+      </w:pPr>
+    </w:lvl>
+    <w:lvl w:ilvl="2" w:tplc="0422001B" w:tentative="1">
+      <w:start w:val="1"/>
+      <w:numFmt w:val="lowerRoman"/>
+      <w:lvlText w:val="%3."/>
+      <w:lvlJc w:val="right"/>
+      <w:pPr>
+        <w:ind w:left="2509" w:hanging="180"/>
+      </w:pPr>
+    </w:lvl>
+    <w:lvl w:ilvl="3" w:tplc="0422000F" w:tentative="1">
+      <w:start w:val="1"/>
+      <w:numFmt w:val="decimal"/>
+      <w:lvlText w:val="%4."/>
+      <w:lvlJc w:val="left"/>
+      <w:pPr>
+        <w:ind w:left="3229" w:hanging="360"/>
+      </w:pPr>
+    </w:lvl>
+    <w:lvl w:ilvl="4" w:tplc="04220019" w:tentative="1">
+      <w:start w:val="1"/>
+      <w:numFmt w:val="lowerLetter"/>
+      <w:lvlText w:val="%5."/>
+      <w:lvlJc w:val="left"/>
+      <w:pPr>
+        <w:ind w:left="3949" w:hanging="360"/>
+      </w:pPr>
+    </w:lvl>
+    <w:lvl w:ilvl="5" w:tplc="0422001B" w:tentative="1">
+      <w:start w:val="1"/>
+      <w:numFmt w:val="lowerRoman"/>
+      <w:lvlText w:val="%6."/>
+      <w:lvlJc w:val="right"/>
+      <w:pPr>
+        <w:ind w:left="4669" w:hanging="180"/>
+      </w:pPr>
+    </w:lvl>
+    <w:lvl w:ilvl="6" w:tplc="0422000F" w:tentative="1">
+      <w:start w:val="1"/>
+      <w:numFmt w:val="decimal"/>
+      <w:lvlText w:val="%7."/>
+      <w:lvlJc w:val="left"/>
+      <w:pPr>
+        <w:ind w:left="5389" w:hanging="360"/>
+      </w:pPr>
+    </w:lvl>
+    <w:lvl w:ilvl="7" w:tplc="04220019" w:tentative="1">
+      <w:start w:val="1"/>
+      <w:numFmt w:val="lowerLetter"/>
+      <w:lvlText w:val="%8."/>
+      <w:lvlJc w:val="left"/>
+      <w:pPr>
+        <w:ind w:left="6109" w:hanging="360"/>
+      </w:pPr>
+    </w:lvl>
+    <w:lvl w:ilvl="8" w:tplc="0422001B" w:tentative="1">
+      <w:start w:val="1"/>
+      <w:numFmt w:val="lowerRoman"/>
+      <w:lvlText w:val="%9."/>
+      <w:lvlJc w:val="right"/>
+      <w:pPr>
+        <w:ind w:left="6829" w:hanging="180"/>
+      </w:pPr>
+    </w:lvl>
+  </w:abstractNum>
   <w:num w:numId="1">
+    <w:abstractNumId w:val="1"/>
+  </w:num>
+  <w:num w:numId="2">
     <w:abstractNumId w:val="0"/>
   </w:num>
 </w:numbering>

</xml_diff>